<commit_message>
FIX: #589, #713, #715, #716 y #734 (35201).
</commit_message>
<xml_diff>
--- a/202304_SISTRA2-VERSIONES_ca.docx
+++ b/202304_SISTRA2-VERSIONES_ca.docx
@@ -33546,6 +33546,90 @@
           <w:sz w:val="22"/>
           <w:szCs w:val="22"/>
           <w:lang w:val="ca-ES" w:eastAsia="en-US"/>
+        </w:rPr>
+      </w:pPr>
+    </w:p>
+    <w:p>
+      <w:pPr>
+        <w:numPr>
+          <w:ilvl w:val="0"/>
+          <w:numId w:val="20"/>
+        </w:numPr>
+        <w:suppressAutoHyphens w:val="0"/>
+        <w:spacing w:before="0" w:after="0"/>
+        <w:ind w:left="360"/>
+        <w:jc w:val="left"/>
+        <w:rPr>
+          <w:rFonts w:ascii="Calibri" w:eastAsia="Calibri" w:hAnsi="Calibri" w:cs="Calibri"/>
+          <w:sz w:val="22"/>
+          <w:szCs w:val="22"/>
+          <w:lang w:val="ca-ES" w:eastAsia="en-US"/>
+        </w:rPr>
+      </w:pPr>
+      <w:r>
+        <w:rPr>
+          <w:rFonts w:ascii="Calibri" w:eastAsia="Calibri" w:hAnsi="Calibri" w:cs="Calibri"/>
+          <w:sz w:val="22"/>
+          <w:szCs w:val="22"/>
+          <w:lang w:val="ca-ES" w:eastAsia="en-US"/>
+        </w:rPr>
+        <w:t xml:space="preserve">#734 Separar l'àrea de </w:t>
+      </w:r>
+      <w:proofErr w:type="spellStart"/>
+      <w:r>
+        <w:rPr>
+          <w:rFonts w:ascii="Calibri" w:eastAsia="Calibri" w:hAnsi="Calibri" w:cs="Calibri"/>
+          <w:sz w:val="22"/>
+          <w:szCs w:val="22"/>
+          <w:lang w:val="ca-ES" w:eastAsia="en-US"/>
+        </w:rPr>
+        <w:t>l'Id</w:t>
+      </w:r>
+      <w:proofErr w:type="spellEnd"/>
+      <w:r>
+        <w:rPr>
+          <w:rFonts w:ascii="Calibri" w:eastAsia="Calibri" w:hAnsi="Calibri" w:cs="Calibri"/>
+          <w:sz w:val="22"/>
+          <w:szCs w:val="22"/>
+          <w:lang w:val="ca-ES" w:eastAsia="en-US"/>
+        </w:rPr>
+        <w:t>. Tràmit (obviar Entitat).</w:t>
+      </w:r>
+    </w:p>
+    <w:p>
+      <w:pPr>
+        <w:suppressAutoHyphens w:val="0"/>
+        <w:spacing w:before="0" w:after="0"/>
+        <w:ind w:left="360"/>
+        <w:jc w:val="left"/>
+        <w:rPr>
+          <w:rFonts w:ascii="Calibri" w:eastAsia="Calibri" w:hAnsi="Calibri" w:cs="Calibri"/>
+          <w:sz w:val="22"/>
+          <w:szCs w:val="22"/>
+          <w:lang w:val="ca-ES" w:eastAsia="en-US"/>
+        </w:rPr>
+      </w:pPr>
+      <w:r>
+        <w:rPr>
+          <w:rFonts w:ascii="Calibri" w:eastAsia="Calibri" w:hAnsi="Calibri" w:cs="Calibri"/>
+          <w:sz w:val="22"/>
+          <w:szCs w:val="22"/>
+          <w:lang w:val="ca-ES" w:eastAsia="en-US"/>
+        </w:rPr>
+        <w:t>Aquesta issue modifica la pantalla de detall de l'esdeveniment a SISTRAHELP per separar l'àrea i de l'ID del tràmit i poder copiar aquest ID de forma individualitzada.</w:t>
+      </w:r>
+    </w:p>
+    <w:p>
+      <w:pPr>
+        <w:suppressAutoHyphens w:val="0"/>
+        <w:spacing w:before="0" w:after="0"/>
+        <w:ind w:left="360"/>
+        <w:jc w:val="left"/>
+        <w:rPr>
+          <w:rFonts w:ascii="Calibri" w:eastAsia="Calibri" w:hAnsi="Calibri" w:cs="Calibri"/>
+          <w:sz w:val="22"/>
+          <w:szCs w:val="22"/>
+          <w:lang w:eastAsia="en-US"/>
         </w:rPr>
       </w:pPr>
     </w:p>
@@ -37831,10 +37915,6 @@
 </file>
 
 <file path=customXml/item1.xml><?xml version="1.0" encoding="utf-8"?>
-<b:Sources xmlns:b="http://schemas.openxmlformats.org/officeDocument/2006/bibliography" xmlns="http://schemas.openxmlformats.org/officeDocument/2006/bibliography" SelectedStyle="\APA.XSL" StyleName="APA"/>
-</file>
-
-<file path=customXml/item2.xml><?xml version="1.0" encoding="utf-8"?>
 <s:customData xmlns="http://www.wps.cn/officeDocument/2013/wpsCustomData" xmlns:s="http://www.wps.cn/officeDocument/2013/wpsCustomData">
   <customSectProps>
     <customSectPr/>
@@ -37844,18 +37924,22 @@
 </s:customData>
 </file>
 
+<file path=customXml/item2.xml><?xml version="1.0" encoding="utf-8"?>
+<b:Sources xmlns:b="http://schemas.openxmlformats.org/officeDocument/2006/bibliography" xmlns="http://schemas.openxmlformats.org/officeDocument/2006/bibliography" SelectedStyle="\APA.XSL" StyleName="APA"/>
+</file>
+
 <file path=customXml/itemProps1.xml><?xml version="1.0" encoding="utf-8"?>
+<ds:datastoreItem xmlns:ds="http://schemas.openxmlformats.org/officeDocument/2006/customXml" ds:itemID="{B1977F7D-205B-4081-913C-38D41E755F92}">
+  <ds:schemaRefs>
+    <ds:schemaRef ds:uri="http://www.wps.cn/officeDocument/2013/wpsCustomData"/>
+  </ds:schemaRefs>
+</ds:datastoreItem>
+</file>
+
+<file path=customXml/itemProps2.xml><?xml version="1.0" encoding="utf-8"?>
 <ds:datastoreItem xmlns:ds="http://schemas.openxmlformats.org/officeDocument/2006/customXml" ds:itemID="{5F5C17C0-D5A9-4ABE-8959-86EF2570302C}">
   <ds:schemaRefs>
     <ds:schemaRef ds:uri="http://schemas.openxmlformats.org/officeDocument/2006/bibliography"/>
   </ds:schemaRefs>
 </ds:datastoreItem>
-</file>
-
-<file path=customXml/itemProps2.xml><?xml version="1.0" encoding="utf-8"?>
-<ds:datastoreItem xmlns:ds="http://schemas.openxmlformats.org/officeDocument/2006/customXml" ds:itemID="{B1977F7D-205B-4081-913C-38D41E755F92}">
-  <ds:schemaRefs>
-    <ds:schemaRef ds:uri="http://www.wps.cn/officeDocument/2013/wpsCustomData"/>
-  </ds:schemaRefs>
-</ds:datastoreItem>
 </file>
</xml_diff>